<commit_message>
Add project documentation (docx and pdf)
</commit_message>
<xml_diff>
--- a/Trial AI Project.docx
+++ b/Trial AI Project.docx
@@ -469,7 +469,80 @@
     </w:p>
     <w:p>
       <w:pPr>
-        <w:jc w:val="both"/>
+        <w:rPr>
+          <w:sz w:val="24"/>
+          <w:szCs w:val="24"/>
+          <w:lang w:val="en-US"/>
+        </w:rPr>
+      </w:pPr>
+      <w:r>
+        <w:rPr>
+          <w:sz w:val="24"/>
+          <w:szCs w:val="24"/>
+          <w:lang w:val="en-US"/>
+        </w:rPr>
+        <w:t>Re</w:t>
+      </w:r>
+      <w:r>
+        <w:rPr>
+          <w:sz w:val="24"/>
+          <w:szCs w:val="24"/>
+          <w:lang w:val="en-US"/>
+        </w:rPr>
+        <w:t>pository</w:t>
+      </w:r>
+      <w:r>
+        <w:rPr>
+          <w:sz w:val="24"/>
+          <w:szCs w:val="24"/>
+          <w:lang w:val="en-US"/>
+        </w:rPr>
+        <w:t xml:space="preserve">: </w:t>
+      </w:r>
+      <w:hyperlink r:id="rId6" w:history="1">
+        <w:proofErr w:type="spellStart"/>
+        <w:r>
+          <w:rPr>
+            <w:rStyle w:val="Hipervnculo"/>
+            <w:sz w:val="24"/>
+            <w:szCs w:val="24"/>
+            <w:lang w:val="en-US"/>
+          </w:rPr>
+          <w:t>StudySprint</w:t>
+        </w:r>
+        <w:proofErr w:type="spellEnd"/>
+        <w:r>
+          <w:rPr>
+            <w:rStyle w:val="Hipervnculo"/>
+            <w:sz w:val="24"/>
+            <w:szCs w:val="24"/>
+            <w:lang w:val="en-US"/>
+          </w:rPr>
+          <w:t xml:space="preserve"> - G</w:t>
+        </w:r>
+        <w:r>
+          <w:rPr>
+            <w:rStyle w:val="Hipervnculo"/>
+            <w:sz w:val="24"/>
+            <w:szCs w:val="24"/>
+            <w:lang w:val="en-US"/>
+          </w:rPr>
+          <w:t>i</w:t>
+        </w:r>
+        <w:r>
+          <w:rPr>
+            <w:rStyle w:val="Hipervnculo"/>
+            <w:sz w:val="24"/>
+            <w:szCs w:val="24"/>
+            <w:lang w:val="en-US"/>
+          </w:rPr>
+          <w:t>tHub</w:t>
+        </w:r>
+      </w:hyperlink>
+    </w:p>
+    <w:p>
+      <w:pPr>
+        <w:jc w:val="center"/>
         <w:rPr>
           <w:sz w:val="24"/>
           <w:szCs w:val="24"/>
@@ -498,7 +571,7 @@
                     <pic:cNvPicPr/>
                   </pic:nvPicPr>
                   <pic:blipFill rotWithShape="1">
-                    <a:blip r:embed="rId6"/>
+                    <a:blip r:embed="rId7"/>
                     <a:srcRect l="1" r="1282"/>
                     <a:stretch>
                       <a:fillRect/>
@@ -1628,7 +1701,7 @@
         </w:rPr>
         <w:t xml:space="preserve">Link: </w:t>
       </w:r>
-      <w:hyperlink r:id="rId7" w:history="1">
+      <w:hyperlink r:id="rId8" w:history="1">
         <w:r>
           <w:rPr>
             <w:rStyle w:val="Hipervnculo"/>

</xml_diff>